<commit_message>
update des comptes rendus
</commit_message>
<xml_diff>
--- a/Ressources/Comptes Rendus/Compte rendu PTUT 14.12 _ DIM Gaël.docx
+++ b/Ressources/Comptes Rendus/Compte rendu PTUT 14.12 _ DIM Gaël.docx
@@ -7,13 +7,7 @@
         <w:pStyle w:val="Titre"/>
       </w:pPr>
       <w:r>
-        <w:t xml:space="preserve">Compte rendu Projet TUT – </w:t>
-      </w:r>
-      <w:r>
-        <w:t>14</w:t>
-      </w:r>
-      <w:r>
-        <w:t>/12</w:t>
+        <w:t>Compte rendu Projet TUT – 14/12</w:t>
       </w:r>
     </w:p>
     <w:p>
@@ -21,10 +15,7 @@
         <w:pStyle w:val="Titre1"/>
       </w:pPr>
       <w:r>
-        <w:t>Travail Réalis</w:t>
-      </w:r>
-      <w:r>
-        <w:t>é</w:t>
+        <w:t>Travail Réalisé</w:t>
       </w:r>
     </w:p>
     <w:p>
@@ -143,19 +134,27 @@
         <w:t xml:space="preserve">. </w:t>
       </w:r>
       <w:r>
-        <w:t xml:space="preserve">Le </w:t>
+        <w:t>Le champ</w:t>
+      </w:r>
+      <w:r>
+        <w:t xml:space="preserve"> sera prérempli avec celui donné par le client.</w:t>
+      </w:r>
+    </w:p>
+    <w:p>
+      <w:pPr>
+        <w:pStyle w:val="Titre2"/>
+      </w:pPr>
+      <w:r>
+        <w:t>Afficher le logo de la trèflerie</w:t>
+      </w:r>
+    </w:p>
+    <w:p>
+      <w:r>
+        <w:tab/>
+        <w:t>Il faudrait afficher le logo de la trèflerie dans l’Action Bar.</w:t>
       </w:r>
       <w:bookmarkStart w:id="0" w:name="_GoBack"/>
-      <w:r>
-        <w:t>champ</w:t>
-      </w:r>
-      <w:r>
-        <w:t xml:space="preserve"> </w:t>
-      </w:r>
       <w:bookmarkEnd w:id="0"/>
-      <w:r>
-        <w:t>sera prérempli avec celui donné par le client.</w:t>
-      </w:r>
     </w:p>
     <w:sectPr>
       <w:headerReference w:type="default" r:id="rId6"/>

</xml_diff>